<commit_message>
Experiment vs model graphic
</commit_message>
<xml_diff>
--- a/Midterm_Writeup.docx
+++ b/Midterm_Writeup.docx
@@ -767,26 +767,14 @@
         <w:rPr>
           <w:rFonts w:eastAsiaTheme="minorEastAsia"/>
         </w:rPr>
-        <w:t xml:space="preserve"> at </w:t>
-      </w:r>
-      <w:r>
-        <w:rPr>
-          <w:rFonts w:eastAsiaTheme="minorEastAsia"/>
-        </w:rPr>
-        <w:t xml:space="preserve">[3’-5’-AMP] = .99 </w:t>
+        <w:t xml:space="preserve"> at [3’-5’-AMP] = .99 </w:t>
       </w:r>
       <w:proofErr w:type="spellStart"/>
       <w:r>
         <w:rPr>
           <w:rFonts w:eastAsiaTheme="minorEastAsia"/>
         </w:rPr>
-        <w:t>mM</w:t>
-      </w:r>
-      <w:r>
-        <w:rPr>
-          <w:rFonts w:eastAsiaTheme="minorEastAsia"/>
-        </w:rPr>
-        <w:t>.</w:t>
+        <w:t>mM.</w:t>
       </w:r>
       <w:proofErr w:type="spellEnd"/>
     </w:p>
@@ -1093,14 +1081,258 @@
         <w:rPr>
           <w:rFonts w:eastAsiaTheme="minorEastAsia"/>
         </w:rPr>
-        <w:t xml:space="preserve">To </w:t>
+        <w:t xml:space="preserve">This assumes that </w:t>
+      </w:r>
+      <m:oMath>
+        <m:sSub>
+          <m:sSubPr>
+            <m:ctrlPr>
+              <w:rPr>
+                <w:rFonts w:ascii="Cambria Math" w:eastAsiaTheme="minorEastAsia" w:hAnsi="Cambria Math"/>
+                <w:i/>
+              </w:rPr>
+            </m:ctrlPr>
+          </m:sSubPr>
+          <m:e>
+            <m:r>
+              <w:rPr>
+                <w:rFonts w:ascii="Cambria Math" w:eastAsiaTheme="minorEastAsia" w:hAnsi="Cambria Math"/>
+              </w:rPr>
+              <m:t>K</m:t>
+            </m:r>
+          </m:e>
+          <m:sub>
+            <m:r>
+              <w:rPr>
+                <w:rFonts w:ascii="Cambria Math" w:eastAsiaTheme="minorEastAsia" w:hAnsi="Cambria Math"/>
+              </w:rPr>
+              <m:t>i</m:t>
+            </m:r>
+          </m:sub>
+        </m:sSub>
+      </m:oMath>
+      <w:r>
+        <w:rPr>
+          <w:rFonts w:eastAsiaTheme="minorEastAsia"/>
+        </w:rPr>
+        <w:t xml:space="preserve"> is equivalent to </w:t>
+      </w:r>
+      <m:oMath>
+        <m:sSub>
+          <m:sSubPr>
+            <m:ctrlPr>
+              <w:rPr>
+                <w:rFonts w:ascii="Cambria Math" w:eastAsiaTheme="minorEastAsia" w:hAnsi="Cambria Math"/>
+                <w:i/>
+              </w:rPr>
+            </m:ctrlPr>
+          </m:sSubPr>
+          <m:e>
+            <m:r>
+              <w:rPr>
+                <w:rFonts w:ascii="Cambria Math" w:eastAsiaTheme="minorEastAsia" w:hAnsi="Cambria Math"/>
+              </w:rPr>
+              <m:t>K</m:t>
+            </m:r>
+          </m:e>
+          <m:sub>
+            <m:r>
+              <w:rPr>
+                <w:rFonts w:ascii="Cambria Math" w:eastAsiaTheme="minorEastAsia" w:hAnsi="Cambria Math"/>
+              </w:rPr>
+              <m:t>A</m:t>
+            </m:r>
+          </m:sub>
+        </m:sSub>
+      </m:oMath>
+      <w:r>
+        <w:rPr>
+          <w:rFonts w:eastAsiaTheme="minorEastAsia"/>
+        </w:rPr>
+        <w:t xml:space="preserve">, the 3’-5’-AMP concentration obtaining half-maximum </w:t>
       </w:r>
       <w:r>
         <w:rPr>
           <w:rFonts w:eastAsiaTheme="minorEastAsia"/>
         </w:rPr>
         <w:lastRenderedPageBreak/>
-        <w:t xml:space="preserve">obtain a hill-plot, I used the </w:t>
+        <w:t xml:space="preserve">response, rather than the dissociation constant </w:t>
+      </w:r>
+      <m:oMath>
+        <m:sSub>
+          <m:sSubPr>
+            <m:ctrlPr>
+              <w:rPr>
+                <w:rFonts w:ascii="Cambria Math" w:eastAsiaTheme="minorEastAsia" w:hAnsi="Cambria Math"/>
+                <w:i/>
+              </w:rPr>
+            </m:ctrlPr>
+          </m:sSubPr>
+          <m:e>
+            <m:r>
+              <w:rPr>
+                <w:rFonts w:ascii="Cambria Math" w:eastAsiaTheme="minorEastAsia" w:hAnsi="Cambria Math"/>
+              </w:rPr>
+              <m:t>K</m:t>
+            </m:r>
+          </m:e>
+          <m:sub>
+            <m:r>
+              <w:rPr>
+                <w:rFonts w:ascii="Cambria Math" w:eastAsiaTheme="minorEastAsia" w:hAnsi="Cambria Math"/>
+              </w:rPr>
+              <m:t>D</m:t>
+            </m:r>
+          </m:sub>
+        </m:sSub>
+      </m:oMath>
+      <w:r>
+        <w:rPr>
+          <w:rFonts w:eastAsiaTheme="minorEastAsia"/>
+        </w:rPr>
+        <w:t xml:space="preserve">. This is a matter of form though, where </w:t>
+      </w:r>
+      <m:oMath>
+        <m:sSub>
+          <m:sSubPr>
+            <m:ctrlPr>
+              <w:rPr>
+                <w:rFonts w:ascii="Cambria Math" w:eastAsiaTheme="minorEastAsia" w:hAnsi="Cambria Math"/>
+                <w:i/>
+              </w:rPr>
+            </m:ctrlPr>
+          </m:sSubPr>
+          <m:e>
+            <m:r>
+              <w:rPr>
+                <w:rFonts w:ascii="Cambria Math" w:eastAsiaTheme="minorEastAsia" w:hAnsi="Cambria Math"/>
+              </w:rPr>
+              <m:t>K</m:t>
+            </m:r>
+          </m:e>
+          <m:sub>
+            <m:r>
+              <w:rPr>
+                <w:rFonts w:ascii="Cambria Math" w:eastAsiaTheme="minorEastAsia" w:hAnsi="Cambria Math"/>
+              </w:rPr>
+              <m:t>D</m:t>
+            </m:r>
+          </m:sub>
+        </m:sSub>
+        <m:r>
+          <w:rPr>
+            <w:rFonts w:ascii="Cambria Math" w:eastAsiaTheme="minorEastAsia" w:hAnsi="Cambria Math"/>
+          </w:rPr>
+          <m:t>=</m:t>
+        </m:r>
+        <m:sSubSup>
+          <m:sSubSupPr>
+            <m:ctrlPr>
+              <w:rPr>
+                <w:rFonts w:ascii="Cambria Math" w:eastAsiaTheme="minorEastAsia" w:hAnsi="Cambria Math"/>
+                <w:i/>
+              </w:rPr>
+            </m:ctrlPr>
+          </m:sSubSupPr>
+          <m:e>
+            <m:r>
+              <w:rPr>
+                <w:rFonts w:ascii="Cambria Math" w:eastAsiaTheme="minorEastAsia" w:hAnsi="Cambria Math"/>
+              </w:rPr>
+              <m:t>K</m:t>
+            </m:r>
+          </m:e>
+          <m:sub>
+            <m:r>
+              <w:rPr>
+                <w:rFonts w:ascii="Cambria Math" w:eastAsiaTheme="minorEastAsia" w:hAnsi="Cambria Math"/>
+              </w:rPr>
+              <m:t>A</m:t>
+            </m:r>
+          </m:sub>
+          <m:sup>
+            <m:sSub>
+              <m:sSubPr>
+                <m:ctrlPr>
+                  <w:rPr>
+                    <w:rFonts w:ascii="Cambria Math" w:eastAsiaTheme="minorEastAsia" w:hAnsi="Cambria Math"/>
+                    <w:i/>
+                  </w:rPr>
+                </m:ctrlPr>
+              </m:sSubPr>
+              <m:e>
+                <m:r>
+                  <w:rPr>
+                    <w:rFonts w:ascii="Cambria Math" w:eastAsiaTheme="minorEastAsia" w:hAnsi="Cambria Math"/>
+                  </w:rPr>
+                  <m:t>n</m:t>
+                </m:r>
+              </m:e>
+              <m:sub>
+                <m:r>
+                  <w:rPr>
+                    <w:rFonts w:ascii="Cambria Math" w:eastAsiaTheme="minorEastAsia" w:hAnsi="Cambria Math"/>
+                  </w:rPr>
+                  <m:t>i</m:t>
+                </m:r>
+              </m:sub>
+            </m:sSub>
+          </m:sup>
+        </m:sSubSup>
+      </m:oMath>
+      <w:r>
+        <w:rPr>
+          <w:rFonts w:eastAsiaTheme="minorEastAsia"/>
+        </w:rPr>
+        <w:t xml:space="preserve">, but </w:t>
+      </w:r>
+      <m:oMath>
+        <m:sSub>
+          <m:sSubPr>
+            <m:ctrlPr>
+              <w:rPr>
+                <w:rFonts w:ascii="Cambria Math" w:eastAsiaTheme="minorEastAsia" w:hAnsi="Cambria Math"/>
+                <w:i/>
+              </w:rPr>
+            </m:ctrlPr>
+          </m:sSubPr>
+          <m:e>
+            <m:r>
+              <w:rPr>
+                <w:rFonts w:ascii="Cambria Math" w:eastAsiaTheme="minorEastAsia" w:hAnsi="Cambria Math"/>
+              </w:rPr>
+              <m:t>K</m:t>
+            </m:r>
+          </m:e>
+          <m:sub>
+            <m:r>
+              <w:rPr>
+                <w:rFonts w:ascii="Cambria Math" w:eastAsiaTheme="minorEastAsia" w:hAnsi="Cambria Math"/>
+              </w:rPr>
+              <m:t>A</m:t>
+            </m:r>
+          </m:sub>
+        </m:sSub>
+      </m:oMath>
+      <w:r>
+        <w:rPr>
+          <w:rFonts w:eastAsiaTheme="minorEastAsia"/>
+        </w:rPr>
+        <w:t xml:space="preserve"> ensures the hill-type binding function works. </w:t>
+      </w:r>
+      <w:proofErr w:type="gramStart"/>
+      <w:r>
+        <w:rPr>
+          <w:rFonts w:eastAsiaTheme="minorEastAsia"/>
+        </w:rPr>
+        <w:t>To</w:t>
+      </w:r>
+      <w:proofErr w:type="gramEnd"/>
+      <w:r>
+        <w:rPr>
+          <w:rFonts w:eastAsiaTheme="minorEastAsia"/>
+        </w:rPr>
+        <w:t xml:space="preserve"> obtain a hill-plot, I used the </w:t>
       </w:r>
       <w:proofErr w:type="spellStart"/>
       <w:r>
@@ -1302,6 +1534,32 @@
           </w:rPr>
           <m:t>-</m:t>
         </m:r>
+        <m:sSub>
+          <m:sSubPr>
+            <m:ctrlPr>
+              <w:rPr>
+                <w:rFonts w:ascii="Cambria Math" w:eastAsiaTheme="minorEastAsia" w:hAnsi="Cambria Math"/>
+                <w:i/>
+              </w:rPr>
+            </m:ctrlPr>
+          </m:sSubPr>
+          <m:e>
+            <m:r>
+              <w:rPr>
+                <w:rFonts w:ascii="Cambria Math" w:eastAsiaTheme="minorEastAsia" w:hAnsi="Cambria Math"/>
+              </w:rPr>
+              <m:t>n</m:t>
+            </m:r>
+          </m:e>
+          <m:sub>
+            <m:r>
+              <w:rPr>
+                <w:rFonts w:ascii="Cambria Math" w:eastAsiaTheme="minorEastAsia" w:hAnsi="Cambria Math"/>
+              </w:rPr>
+              <m:t>i</m:t>
+            </m:r>
+          </m:sub>
+        </m:sSub>
         <m:r>
           <m:rPr>
             <m:sty m:val="p"/>
@@ -1895,6 +2153,76 @@
           <w:bCs/>
         </w:rPr>
       </w:pPr>
+      <w:r>
+        <w:rPr>
+          <w:b/>
+          <w:bCs/>
+          <w:noProof/>
+        </w:rPr>
+        <w:drawing>
+          <wp:anchor distT="0" distB="0" distL="114300" distR="114300" simplePos="0" relativeHeight="251659264" behindDoc="1" locked="0" layoutInCell="1" allowOverlap="1" wp14:anchorId="4A3356CF" wp14:editId="1E3FBF12">
+            <wp:simplePos x="0" y="0"/>
+            <wp:positionH relativeFrom="column">
+              <wp:posOffset>-194445</wp:posOffset>
+            </wp:positionH>
+            <wp:positionV relativeFrom="paragraph">
+              <wp:posOffset>227316</wp:posOffset>
+            </wp:positionV>
+            <wp:extent cx="6180455" cy="2752725"/>
+            <wp:effectExtent l="0" t="0" r="4445" b="3175"/>
+            <wp:wrapTight wrapText="bothSides">
+              <wp:wrapPolygon edited="0">
+                <wp:start x="0" y="0"/>
+                <wp:lineTo x="0" y="21525"/>
+                <wp:lineTo x="21571" y="21525"/>
+                <wp:lineTo x="21571" y="0"/>
+                <wp:lineTo x="0" y="0"/>
+              </wp:wrapPolygon>
+            </wp:wrapTight>
+            <wp:docPr id="4" name="Picture 4" descr="Text, letter&#10;&#10;Description automatically generated"/>
+            <wp:cNvGraphicFramePr>
+              <a:graphicFrameLocks xmlns:a="http://schemas.openxmlformats.org/drawingml/2006/main" noChangeAspect="1"/>
+            </wp:cNvGraphicFramePr>
+            <a:graphic xmlns:a="http://schemas.openxmlformats.org/drawingml/2006/main">
+              <a:graphicData uri="http://schemas.openxmlformats.org/drawingml/2006/picture">
+                <pic:pic xmlns:pic="http://schemas.openxmlformats.org/drawingml/2006/picture">
+                  <pic:nvPicPr>
+                    <pic:cNvPr id="4" name="Picture 4" descr="Text, letter&#10;&#10;Description automatically generated"/>
+                    <pic:cNvPicPr/>
+                  </pic:nvPicPr>
+                  <pic:blipFill>
+                    <a:blip r:embed="rId6" cstate="print">
+                      <a:extLst>
+                        <a:ext uri="{28A0092B-C50C-407E-A947-70E740481C1C}">
+                          <a14:useLocalDpi xmlns:a14="http://schemas.microsoft.com/office/drawing/2010/main" val="0"/>
+                        </a:ext>
+                      </a:extLst>
+                    </a:blip>
+                    <a:stretch>
+                      <a:fillRect/>
+                    </a:stretch>
+                  </pic:blipFill>
+                  <pic:spPr>
+                    <a:xfrm>
+                      <a:off x="0" y="0"/>
+                      <a:ext cx="6180455" cy="2752725"/>
+                    </a:xfrm>
+                    <a:prstGeom prst="rect">
+                      <a:avLst/>
+                    </a:prstGeom>
+                  </pic:spPr>
+                </pic:pic>
+              </a:graphicData>
+            </a:graphic>
+            <wp14:sizeRelH relativeFrom="page">
+              <wp14:pctWidth>0</wp14:pctWidth>
+            </wp14:sizeRelH>
+            <wp14:sizeRelV relativeFrom="page">
+              <wp14:pctHeight>0</wp14:pctHeight>
+            </wp14:sizeRelV>
+          </wp:anchor>
+        </w:drawing>
+      </w:r>
     </w:p>
     <w:p>
       <w:pPr>
@@ -1909,14 +2237,52 @@
         <w:rPr>
           <w:b/>
           <w:bCs/>
+          <w:noProof/>
+        </w:rPr>
+      </w:pPr>
+      <w:r>
+        <w:rPr>
+          <w:b/>
+          <w:bCs/>
+        </w:rPr>
+        <w:lastRenderedPageBreak/>
+        <w:t>Part C.</w:t>
+      </w:r>
+      <w:r>
+        <w:rPr>
+          <w:b/>
+          <w:bCs/>
+          <w:noProof/>
+        </w:rPr>
+        <w:t xml:space="preserve"> </w:t>
+      </w:r>
+    </w:p>
+    <w:p>
+      <w:pPr>
+        <w:rPr>
+          <w:b/>
+          <w:bCs/>
+          <w:noProof/>
         </w:rPr>
       </w:pPr>
     </w:p>
     <w:p>
       <w:pPr>
         <w:rPr>
-          <w:b/>
-          <w:bCs/>
+          <w:noProof/>
+        </w:rPr>
+      </w:pPr>
+      <w:r>
+        <w:rPr>
+          <w:noProof/>
+        </w:rPr>
+        <w:t xml:space="preserve">The proposed model fits the experimental data well. The model is especially well fit at low and high concentrations and deviates when the change in PFK rate is high. The relatively low number of data points when the rate is rapidly changing likely contributes to this deviation and increasing the sampling could improve the accuracy of the model. </w:t>
+      </w:r>
+    </w:p>
+    <w:p>
+      <w:pPr>
+        <w:rPr>
+          <w:noProof/>
         </w:rPr>
       </w:pPr>
     </w:p>
@@ -1925,26 +2291,13 @@
         <w:rPr>
           <w:b/>
           <w:bCs/>
-        </w:rPr>
-      </w:pPr>
-      <w:r>
-        <w:rPr>
-          <w:b/>
-          <w:bCs/>
-        </w:rPr>
-        <w:t xml:space="preserve">Part C. </w:t>
-      </w:r>
-    </w:p>
-    <w:p>
-      <w:pPr>
-        <w:rPr>
-          <w:b/>
-          <w:bCs/>
+          <w:noProof/>
         </w:rPr>
       </w:pPr>
     </w:p>
     <w:p>
       <w:pPr>
+        <w:jc w:val="center"/>
         <w:rPr>
           <w:b/>
           <w:bCs/>
@@ -1954,9 +2307,66 @@
         <w:rPr>
           <w:b/>
           <w:bCs/>
-        </w:rPr>
-        <w:t xml:space="preserve">I </w:t>
-      </w:r>
+          <w:noProof/>
+        </w:rPr>
+        <w:drawing>
+          <wp:inline distT="0" distB="0" distL="0" distR="0" wp14:anchorId="553A6D78" wp14:editId="2558C702">
+            <wp:extent cx="5154687" cy="3552211"/>
+            <wp:effectExtent l="0" t="0" r="1905" b="3810"/>
+            <wp:docPr id="3" name="Picture 3" descr="Chart&#10;&#10;Description automatically generated"/>
+            <wp:cNvGraphicFramePr>
+              <a:graphicFrameLocks xmlns:a="http://schemas.openxmlformats.org/drawingml/2006/main" noChangeAspect="1"/>
+            </wp:cNvGraphicFramePr>
+            <a:graphic xmlns:a="http://schemas.openxmlformats.org/drawingml/2006/main">
+              <a:graphicData uri="http://schemas.openxmlformats.org/drawingml/2006/picture">
+                <pic:pic xmlns:pic="http://schemas.openxmlformats.org/drawingml/2006/picture">
+                  <pic:nvPicPr>
+                    <pic:cNvPr id="3" name="Picture 3" descr="Chart&#10;&#10;Description automatically generated"/>
+                    <pic:cNvPicPr/>
+                  </pic:nvPicPr>
+                  <pic:blipFill rotWithShape="1">
+                    <a:blip r:embed="rId7">
+                      <a:extLst>
+                        <a:ext uri="{28A0092B-C50C-407E-A947-70E740481C1C}">
+                          <a14:useLocalDpi xmlns:a14="http://schemas.microsoft.com/office/drawing/2010/main" val="0"/>
+                        </a:ext>
+                      </a:extLst>
+                    </a:blip>
+                    <a:srcRect l="7308" t="2501" r="7286" b="1803"/>
+                    <a:stretch/>
+                  </pic:blipFill>
+                  <pic:spPr bwMode="auto">
+                    <a:xfrm>
+                      <a:off x="0" y="0"/>
+                      <a:ext cx="5169197" cy="3562210"/>
+                    </a:xfrm>
+                    <a:prstGeom prst="rect">
+                      <a:avLst/>
+                    </a:prstGeom>
+                    <a:ln>
+                      <a:noFill/>
+                    </a:ln>
+                    <a:extLst>
+                      <a:ext uri="{53640926-AAD7-44D8-BBD7-CCE9431645EC}">
+                        <a14:shadowObscured xmlns:a14="http://schemas.microsoft.com/office/drawing/2010/main"/>
+                      </a:ext>
+                    </a:extLst>
+                  </pic:spPr>
+                </pic:pic>
+              </a:graphicData>
+            </a:graphic>
+          </wp:inline>
+        </w:drawing>
+      </w:r>
+    </w:p>
+    <w:p>
+      <w:pPr>
+        <w:jc w:val="center"/>
+        <w:rPr>
+          <w:b/>
+          <w:bCs/>
+        </w:rPr>
+      </w:pPr>
     </w:p>
     <w:sectPr>
       <w:pgSz w:w="12240" w:h="15840"/>

</xml_diff>